<commit_message>
Se agrega segunda linea
Se agrego segunda linea a documento
</commit_message>
<xml_diff>
--- a/DocumentoPruebaGitHub.docx
+++ b/DocumentoPruebaGitHub.docx
@@ -27,7 +27,11 @@
         <w:t>Esta línea corresponde a la primera línea antes de ingresar este documento a control de versiones. No tiene más líneas debajo.</w:t>
       </w:r>
     </w:p>
+    <w:p/>
     <w:p>
+      <w:r>
+        <w:t>Esta es la segunda línea.</w:t>
+      </w:r>
       <w:bookmarkStart w:id="0" w:name="_GoBack"/>
       <w:bookmarkEnd w:id="0"/>
     </w:p>

</xml_diff>

<commit_message>
Se agrega tercera línea
Ahora se le agregó la tercera línea.
</commit_message>
<xml_diff>
--- a/DocumentoPruebaGitHub.docx
+++ b/DocumentoPruebaGitHub.docx
@@ -31,6 +31,12 @@
     <w:p>
       <w:r>
         <w:t>Esta es la segunda línea.</w:t>
+      </w:r>
+    </w:p>
+    <w:p/>
+    <w:p>
+      <w:r>
+        <w:t>Y ahora agrego la tercera línea.</w:t>
       </w:r>
       <w:bookmarkStart w:id="0" w:name="_GoBack"/>
       <w:bookmarkEnd w:id="0"/>

</xml_diff>